<commit_message>
Chapter 4 and 5
</commit_message>
<xml_diff>
--- a/src/chapter4/exercise3.docx
+++ b/src/chapter4/exercise3.docx
@@ -51,7 +51,12 @@
           </w:tcPr>
           <w:p>
             <w:r>
-              <w:t>Reason for Calculated value</w:t>
+              <w:t>Reason for Calcula</w:t>
+            </w:r>
+            <w:bookmarkStart w:id="0" w:name="_GoBack"/>
+            <w:bookmarkEnd w:id="0"/>
+            <w:r>
+              <w:t>ted value</w:t>
             </w:r>
           </w:p>
         </w:tc>
@@ -91,7 +96,11 @@
           <w:tcPr>
             <w:tcW w:w="2338" w:type="dxa"/>
           </w:tcPr>
-          <w:p/>
+          <w:p>
+            <w:r>
+              <w:t>The smallest number is 4</w:t>
+            </w:r>
+          </w:p>
         </w:tc>
       </w:tr>
       <w:tr>
@@ -101,13 +110,7 @@
           </w:tcPr>
           <w:p>
             <w:r>
-              <w:t>M</w:t>
-            </w:r>
-            <w:r>
-              <w:t>ax</w:t>
-            </w:r>
-            <w:r>
-              <w:t>(25, 4)</w:t>
+              <w:t>Max(25, 4)</w:t>
             </w:r>
           </w:p>
         </w:tc>
@@ -135,7 +138,11 @@
           <w:tcPr>
             <w:tcW w:w="2338" w:type="dxa"/>
           </w:tcPr>
-          <w:p/>
+          <w:p>
+            <w:r>
+              <w:t>The largest number is 25</w:t>
+            </w:r>
+          </w:p>
         </w:tc>
       </w:tr>
       <w:tr>
@@ -145,13 +152,7 @@
           </w:tcPr>
           <w:p>
             <w:r>
-              <w:t>Min(25,</w:t>
-            </w:r>
-            <w:r>
-              <w:t xml:space="preserve"> max(27,</w:t>
-            </w:r>
-            <w:r>
-              <w:t xml:space="preserve"> 4)</w:t>
+              <w:t>Min(25, max(27, 4)</w:t>
             </w:r>
           </w:p>
         </w:tc>
@@ -179,7 +180,11 @@
           <w:tcPr>
             <w:tcW w:w="2338" w:type="dxa"/>
           </w:tcPr>
-          <w:p/>
+          <w:p>
+            <w:r>
+              <w:t>Inner bracket, largest number is 27 but the smallest number is 25</w:t>
+            </w:r>
+          </w:p>
         </w:tc>
       </w:tr>
       <w:tr>
@@ -189,22 +194,23 @@
           </w:tcPr>
           <w:p>
             <w:r>
-              <w:t>Abs</w:t>
-            </w:r>
-            <w:r>
-              <w:t>(</w:t>
-            </w:r>
+              <w:t>Abs(25)</w:t>
+            </w:r>
+          </w:p>
+        </w:tc>
+        <w:tc>
+          <w:tcPr>
+            <w:tcW w:w="2159" w:type="dxa"/>
+          </w:tcPr>
+          <w:p>
             <w:r>
               <w:t>25</w:t>
             </w:r>
-            <w:r>
-              <w:t>)</w:t>
-            </w:r>
-          </w:p>
-        </w:tc>
-        <w:tc>
-          <w:tcPr>
-            <w:tcW w:w="2159" w:type="dxa"/>
+          </w:p>
+        </w:tc>
+        <w:tc>
+          <w:tcPr>
+            <w:tcW w:w="2338" w:type="dxa"/>
           </w:tcPr>
           <w:p>
             <w:r>
@@ -218,15 +224,9 @@
           </w:tcPr>
           <w:p>
             <w:r>
-              <w:t>25</w:t>
-            </w:r>
-          </w:p>
-        </w:tc>
-        <w:tc>
-          <w:tcPr>
-            <w:tcW w:w="2338" w:type="dxa"/>
-          </w:tcPr>
-          <w:p/>
+              <w:t>It remains positive</w:t>
+            </w:r>
+          </w:p>
         </w:tc>
       </w:tr>
       <w:tr>
@@ -236,13 +236,7 @@
           </w:tcPr>
           <w:p>
             <w:r>
-              <w:t>Abs(</w:t>
-            </w:r>
-            <w:r>
-              <w:t>-</w:t>
-            </w:r>
-            <w:r>
-              <w:t>25)</w:t>
+              <w:t>Abs(-25)</w:t>
             </w:r>
           </w:p>
         </w:tc>
@@ -270,7 +264,11 @@
           <w:tcPr>
             <w:tcW w:w="2338" w:type="dxa"/>
           </w:tcPr>
-          <w:p/>
+          <w:p>
+            <w:r>
+              <w:t>It only has positive values</w:t>
+            </w:r>
+          </w:p>
         </w:tc>
       </w:tr>
       <w:tr>
@@ -308,7 +306,11 @@
           <w:tcPr>
             <w:tcW w:w="2338" w:type="dxa"/>
           </w:tcPr>
-          <w:p/>
+          <w:p>
+            <w:r>
+              <w:t>Rounds off to the nearest whole number</w:t>
+            </w:r>
+          </w:p>
         </w:tc>
       </w:tr>
       <w:tr>
@@ -318,13 +320,7 @@
           </w:tcPr>
           <w:p>
             <w:r>
-              <w:t>Round(</w:t>
-            </w:r>
-            <w:r>
-              <w:t>-</w:t>
-            </w:r>
-            <w:r>
-              <w:t>25.6)</w:t>
+              <w:t>Round(-25.6)</w:t>
             </w:r>
           </w:p>
         </w:tc>
@@ -352,7 +348,11 @@
           <w:tcPr>
             <w:tcW w:w="2338" w:type="dxa"/>
           </w:tcPr>
-          <w:p/>
+          <w:p>
+            <w:r>
+              <w:t>Rounds off to the nearest whole number</w:t>
+            </w:r>
+          </w:p>
         </w:tc>
       </w:tr>
       <w:tr>
@@ -362,13 +362,7 @@
           </w:tcPr>
           <w:p>
             <w:r>
-              <w:t>Round(25.6</w:t>
-            </w:r>
-            <w:r>
-              <w:t>4, 0</w:t>
-            </w:r>
-            <w:r>
-              <w:t>)</w:t>
+              <w:t>Round(25.64, 0)</w:t>
             </w:r>
           </w:p>
         </w:tc>
@@ -396,7 +390,11 @@
           <w:tcPr>
             <w:tcW w:w="2338" w:type="dxa"/>
           </w:tcPr>
-          <w:p/>
+          <w:p>
+            <w:r>
+              <w:t>Rounds off to the nearest whole number</w:t>
+            </w:r>
+          </w:p>
         </w:tc>
       </w:tr>
       <w:tr>
@@ -406,13 +404,7 @@
           </w:tcPr>
           <w:p>
             <w:r>
-              <w:t>Round(25.6</w:t>
-            </w:r>
-            <w:r>
-              <w:t>4, 1</w:t>
-            </w:r>
-            <w:r>
-              <w:t>)</w:t>
+              <w:t>Round(25.64, 1)</w:t>
             </w:r>
           </w:p>
         </w:tc>
@@ -440,7 +432,11 @@
           <w:tcPr>
             <w:tcW w:w="2338" w:type="dxa"/>
           </w:tcPr>
-          <w:p/>
+          <w:p>
+            <w:r>
+              <w:t>Rounds off to one decimal place</w:t>
+            </w:r>
+          </w:p>
         </w:tc>
       </w:tr>
       <w:tr>
@@ -450,13 +446,7 @@
           </w:tcPr>
           <w:p>
             <w:r>
-              <w:t>Round(25.6</w:t>
-            </w:r>
-            <w:r>
-              <w:t>4, 2</w:t>
-            </w:r>
-            <w:r>
-              <w:t>)</w:t>
+              <w:t>Round(25.64, 2)</w:t>
             </w:r>
           </w:p>
         </w:tc>
@@ -484,7 +474,11 @@
           <w:tcPr>
             <w:tcW w:w="2338" w:type="dxa"/>
           </w:tcPr>
-          <w:p/>
+          <w:p>
+            <w:r>
+              <w:t>Rounds off to two decimal places</w:t>
+            </w:r>
+          </w:p>
         </w:tc>
       </w:tr>
       <w:tr>
@@ -522,7 +516,11 @@
           <w:tcPr>
             <w:tcW w:w="2338" w:type="dxa"/>
           </w:tcPr>
-          <w:p/>
+          <w:p>
+            <w:r>
+              <w:t>The string length is 5</w:t>
+            </w:r>
+          </w:p>
         </w:tc>
       </w:tr>
       <w:tr>
@@ -534,6 +532,9 @@
             <w:r>
               <w:t>Len(‘Truth’ + ‘is’ + ‘best’</w:t>
             </w:r>
+            <w:r>
+              <w:t>)</w:t>
+            </w:r>
           </w:p>
         </w:tc>
         <w:tc>
@@ -561,8 +562,9 @@
             <w:tcW w:w="2338" w:type="dxa"/>
           </w:tcPr>
           <w:p>
-            <w:bookmarkStart w:id="0" w:name="_GoBack"/>
-            <w:bookmarkEnd w:id="0"/>
+            <w:r>
+              <w:t>The spaces are not counted so the length is 11</w:t>
+            </w:r>
           </w:p>
         </w:tc>
       </w:tr>

</xml_diff>